<commit_message>
Updated information for hardware requirements
</commit_message>
<xml_diff>
--- a/Hardware requirements for processing AR and VR contents.docx
+++ b/Hardware requirements for processing AR and VR contents.docx
@@ -400,6 +400,188 @@
     <w:p>
       <w:r>
         <w:t xml:space="preserve">The users can access the high end servers and use them for compiling and generating the AR, VR and MR content. </w:t>
+      </w:r>
+    </w:p>
+    <w:p/>
+    <w:p>
+      <w:pPr>
+        <w:rPr>
+          <w:b/>
+        </w:rPr>
+      </w:pPr>
+      <w:r>
+        <w:rPr>
+          <w:b/>
+        </w:rPr>
+        <w:lastRenderedPageBreak/>
+        <w:t>Pros of using Cloud Servers over building a high end computer at home:</w:t>
+      </w:r>
+    </w:p>
+    <w:p>
+      <w:pPr>
+        <w:pStyle w:val="ListParagraph"/>
+        <w:numPr>
+          <w:ilvl w:val="0"/>
+          <w:numId w:val="7"/>
+        </w:numPr>
+      </w:pPr>
+      <w:r>
+        <w:t>No need for onsite hardware or great capital expenses. Using a cloud server is well suited to small companies and individual users/creators because they may soon outgrow their storage needs and expanding storage on cloud is easy.</w:t>
+      </w:r>
+    </w:p>
+    <w:p>
+      <w:pPr>
+        <w:pStyle w:val="ListParagraph"/>
+        <w:numPr>
+          <w:ilvl w:val="0"/>
+          <w:numId w:val="7"/>
+        </w:numPr>
+      </w:pPr>
+      <w:r>
+        <w:t>The cloud solutions are generally on demand so the users only have to pay for what they need.</w:t>
+      </w:r>
+    </w:p>
+    <w:p>
+      <w:pPr>
+        <w:pStyle w:val="ListParagraph"/>
+        <w:numPr>
+          <w:ilvl w:val="0"/>
+          <w:numId w:val="7"/>
+        </w:numPr>
+      </w:pPr>
+      <w:r>
+        <w:t>Easy backup and restore facilities and access on multiple devices. Cloud services support automatic backup which can minimize data loss.</w:t>
+      </w:r>
+    </w:p>
+    <w:p>
+      <w:pPr>
+        <w:pStyle w:val="ListParagraph"/>
+        <w:numPr>
+          <w:ilvl w:val="0"/>
+          <w:numId w:val="7"/>
+        </w:numPr>
+      </w:pPr>
+      <w:r>
+        <w:t xml:space="preserve">Automatic software and applications updates/upgrades. </w:t>
+      </w:r>
+    </w:p>
+    <w:p>
+      <w:pPr>
+        <w:pStyle w:val="ListParagraph"/>
+        <w:numPr>
+          <w:ilvl w:val="0"/>
+          <w:numId w:val="7"/>
+        </w:numPr>
+      </w:pPr>
+      <w:r>
+        <w:t>Enhanced collaborations, cloud services can be accessed on multiple devices therefore, increasing the development collaborations.</w:t>
+      </w:r>
+    </w:p>
+    <w:p/>
+    <w:p>
+      <w:pPr>
+        <w:rPr>
+          <w:b/>
+        </w:rPr>
+      </w:pPr>
+      <w:r>
+        <w:rPr>
+          <w:b/>
+        </w:rPr>
+        <w:t>Why we are planning to provide cloud services to our users?</w:t>
+      </w:r>
+    </w:p>
+    <w:p>
+      <w:pPr>
+        <w:pStyle w:val="ListParagraph"/>
+      </w:pPr>
+      <w:r>
+        <w:t>The use and need of cloud computing is increasing every</w:t>
+      </w:r>
+      <w:r>
+        <w:t xml:space="preserve"> </w:t>
+      </w:r>
+      <w:r>
+        <w:t>day</w:t>
+      </w:r>
+      <w:r>
+        <w:t xml:space="preserve"> and cloud computing have certain cost and hardware benefits over building an equally powerful machine at client-side. And by our service we want to provide the users with a service which they can afford at minimal price and access over different platforms.</w:t>
+      </w:r>
+      <w:r>
+        <w:t xml:space="preserve"> The same platform will also provide the users with a marketplace where they can trade their AR/VR/MR content with other organizations and companies.</w:t>
+      </w:r>
+    </w:p>
+    <w:p>
+      <w:pPr>
+        <w:rPr>
+          <w:b/>
+        </w:rPr>
+      </w:pPr>
+      <w:r>
+        <w:rPr>
+          <w:b/>
+        </w:rPr>
+        <w:t>How will the user get benefits from using this cloud service?</w:t>
+      </w:r>
+    </w:p>
+    <w:p>
+      <w:pPr>
+        <w:pStyle w:val="ListParagraph"/>
+        <w:numPr>
+          <w:ilvl w:val="0"/>
+          <w:numId w:val="9"/>
+        </w:numPr>
+      </w:pPr>
+      <w:r>
+        <w:t>This will be a cross-platform service, which means it will be OS independent. Therefore the user need not worry about setting up the service for different OSs.</w:t>
+      </w:r>
+    </w:p>
+    <w:p>
+      <w:pPr>
+        <w:pStyle w:val="ListParagraph"/>
+        <w:numPr>
+          <w:ilvl w:val="0"/>
+          <w:numId w:val="9"/>
+        </w:numPr>
+      </w:pPr>
+      <w:r>
+        <w:t>Expandable hardware supports. The user can increase or decrease hardware resources as per their need and just pay for what they are using.</w:t>
+      </w:r>
+    </w:p>
+    <w:p>
+      <w:pPr>
+        <w:pStyle w:val="ListParagraph"/>
+        <w:numPr>
+          <w:ilvl w:val="0"/>
+          <w:numId w:val="9"/>
+        </w:numPr>
+      </w:pPr>
+      <w:r>
+        <w:t xml:space="preserve">Automatic software updates and hardware upgrades. The users need not worry about their software and hardware upgrades as it will be automatically done at the server side. </w:t>
+      </w:r>
+    </w:p>
+    <w:p>
+      <w:pPr>
+        <w:pStyle w:val="ListParagraph"/>
+        <w:numPr>
+          <w:ilvl w:val="0"/>
+          <w:numId w:val="9"/>
+        </w:numPr>
+      </w:pPr>
+      <w:r>
+        <w:t>The users can collaborate with their teams and other organizations as it is a cross-platform service.</w:t>
+      </w:r>
+    </w:p>
+    <w:p>
+      <w:pPr>
+        <w:pStyle w:val="ListParagraph"/>
+        <w:numPr>
+          <w:ilvl w:val="0"/>
+          <w:numId w:val="9"/>
+        </w:numPr>
+      </w:pPr>
+      <w:r>
+        <w:t>The users can easily trade their applications and contents using the marketplace.</w:t>
       </w:r>
       <w:bookmarkStart w:id="0" w:name="_GoBack"/>
       <w:bookmarkEnd w:id="0"/>
@@ -417,6 +599,273 @@
 <file path=word/numbering.xml><?xml version="1.0" encoding="utf-8"?>
 <w:numbering xmlns:wpc="http://schemas.microsoft.com/office/word/2010/wordprocessingCanvas" xmlns:mc="http://schemas.openxmlformats.org/markup-compatibility/2006" xmlns:o="urn:schemas-microsoft-com:office:office" xmlns:r="http://schemas.openxmlformats.org/officeDocument/2006/relationships" xmlns:m="http://schemas.openxmlformats.org/officeDocument/2006/math" xmlns:v="urn:schemas-microsoft-com:vml" xmlns:wp14="http://schemas.microsoft.com/office/word/2010/wordprocessingDrawing" xmlns:wp="http://schemas.openxmlformats.org/drawingml/2006/wordprocessingDrawing" xmlns:w10="urn:schemas-microsoft-com:office:word" xmlns:w="http://schemas.openxmlformats.org/wordprocessingml/2006/main" xmlns:w14="http://schemas.microsoft.com/office/word/2010/wordml" xmlns:w15="http://schemas.microsoft.com/office/word/2012/wordml" xmlns:wpg="http://schemas.microsoft.com/office/word/2010/wordprocessingGroup" xmlns:wpi="http://schemas.microsoft.com/office/word/2010/wordprocessingInk" xmlns:wne="http://schemas.microsoft.com/office/word/2006/wordml" xmlns:wps="http://schemas.microsoft.com/office/word/2010/wordprocessingShape" mc:Ignorable="w14 w15 wp14">
   <w:abstractNum w:abstractNumId="0" w15:restartNumberingAfterBreak="0">
+    <w:nsid w:val="0CD913B6"/>
+    <w:multiLevelType w:val="hybridMultilevel"/>
+    <w:tmpl w:val="C3C86F46"/>
+    <w:lvl w:ilvl="0" w:tplc="4009000F">
+      <w:start w:val="1"/>
+      <w:numFmt w:val="decimal"/>
+      <w:lvlText w:val="%1."/>
+      <w:lvlJc w:val="left"/>
+      <w:pPr>
+        <w:ind w:left="720" w:hanging="360"/>
+      </w:pPr>
+      <w:rPr>
+        <w:rFonts w:hint="default"/>
+      </w:rPr>
+    </w:lvl>
+    <w:lvl w:ilvl="1" w:tplc="40090019" w:tentative="1">
+      <w:start w:val="1"/>
+      <w:numFmt w:val="lowerLetter"/>
+      <w:lvlText w:val="%2."/>
+      <w:lvlJc w:val="left"/>
+      <w:pPr>
+        <w:ind w:left="1440" w:hanging="360"/>
+      </w:pPr>
+    </w:lvl>
+    <w:lvl w:ilvl="2" w:tplc="4009001B" w:tentative="1">
+      <w:start w:val="1"/>
+      <w:numFmt w:val="lowerRoman"/>
+      <w:lvlText w:val="%3."/>
+      <w:lvlJc w:val="right"/>
+      <w:pPr>
+        <w:ind w:left="2160" w:hanging="180"/>
+      </w:pPr>
+    </w:lvl>
+    <w:lvl w:ilvl="3" w:tplc="4009000F" w:tentative="1">
+      <w:start w:val="1"/>
+      <w:numFmt w:val="decimal"/>
+      <w:lvlText w:val="%4."/>
+      <w:lvlJc w:val="left"/>
+      <w:pPr>
+        <w:ind w:left="2880" w:hanging="360"/>
+      </w:pPr>
+    </w:lvl>
+    <w:lvl w:ilvl="4" w:tplc="40090019" w:tentative="1">
+      <w:start w:val="1"/>
+      <w:numFmt w:val="lowerLetter"/>
+      <w:lvlText w:val="%5."/>
+      <w:lvlJc w:val="left"/>
+      <w:pPr>
+        <w:ind w:left="3600" w:hanging="360"/>
+      </w:pPr>
+    </w:lvl>
+    <w:lvl w:ilvl="5" w:tplc="4009001B" w:tentative="1">
+      <w:start w:val="1"/>
+      <w:numFmt w:val="lowerRoman"/>
+      <w:lvlText w:val="%6."/>
+      <w:lvlJc w:val="right"/>
+      <w:pPr>
+        <w:ind w:left="4320" w:hanging="180"/>
+      </w:pPr>
+    </w:lvl>
+    <w:lvl w:ilvl="6" w:tplc="4009000F" w:tentative="1">
+      <w:start w:val="1"/>
+      <w:numFmt w:val="decimal"/>
+      <w:lvlText w:val="%7."/>
+      <w:lvlJc w:val="left"/>
+      <w:pPr>
+        <w:ind w:left="5040" w:hanging="360"/>
+      </w:pPr>
+    </w:lvl>
+    <w:lvl w:ilvl="7" w:tplc="40090019" w:tentative="1">
+      <w:start w:val="1"/>
+      <w:numFmt w:val="lowerLetter"/>
+      <w:lvlText w:val="%8."/>
+      <w:lvlJc w:val="left"/>
+      <w:pPr>
+        <w:ind w:left="5760" w:hanging="360"/>
+      </w:pPr>
+    </w:lvl>
+    <w:lvl w:ilvl="8" w:tplc="4009001B" w:tentative="1">
+      <w:start w:val="1"/>
+      <w:numFmt w:val="lowerRoman"/>
+      <w:lvlText w:val="%9."/>
+      <w:lvlJc w:val="right"/>
+      <w:pPr>
+        <w:ind w:left="6480" w:hanging="180"/>
+      </w:pPr>
+    </w:lvl>
+  </w:abstractNum>
+  <w:abstractNum w:abstractNumId="1" w15:restartNumberingAfterBreak="0">
+    <w:nsid w:val="3BCC34E3"/>
+    <w:multiLevelType w:val="hybridMultilevel"/>
+    <w:tmpl w:val="C7C6A772"/>
+    <w:lvl w:ilvl="0" w:tplc="4009000F">
+      <w:start w:val="1"/>
+      <w:numFmt w:val="decimal"/>
+      <w:lvlText w:val="%1."/>
+      <w:lvlJc w:val="left"/>
+      <w:pPr>
+        <w:ind w:left="720" w:hanging="360"/>
+      </w:pPr>
+      <w:rPr>
+        <w:rFonts w:hint="default"/>
+      </w:rPr>
+    </w:lvl>
+    <w:lvl w:ilvl="1" w:tplc="40090019" w:tentative="1">
+      <w:start w:val="1"/>
+      <w:numFmt w:val="lowerLetter"/>
+      <w:lvlText w:val="%2."/>
+      <w:lvlJc w:val="left"/>
+      <w:pPr>
+        <w:ind w:left="1440" w:hanging="360"/>
+      </w:pPr>
+    </w:lvl>
+    <w:lvl w:ilvl="2" w:tplc="4009001B" w:tentative="1">
+      <w:start w:val="1"/>
+      <w:numFmt w:val="lowerRoman"/>
+      <w:lvlText w:val="%3."/>
+      <w:lvlJc w:val="right"/>
+      <w:pPr>
+        <w:ind w:left="2160" w:hanging="180"/>
+      </w:pPr>
+    </w:lvl>
+    <w:lvl w:ilvl="3" w:tplc="4009000F" w:tentative="1">
+      <w:start w:val="1"/>
+      <w:numFmt w:val="decimal"/>
+      <w:lvlText w:val="%4."/>
+      <w:lvlJc w:val="left"/>
+      <w:pPr>
+        <w:ind w:left="2880" w:hanging="360"/>
+      </w:pPr>
+    </w:lvl>
+    <w:lvl w:ilvl="4" w:tplc="40090019" w:tentative="1">
+      <w:start w:val="1"/>
+      <w:numFmt w:val="lowerLetter"/>
+      <w:lvlText w:val="%5."/>
+      <w:lvlJc w:val="left"/>
+      <w:pPr>
+        <w:ind w:left="3600" w:hanging="360"/>
+      </w:pPr>
+    </w:lvl>
+    <w:lvl w:ilvl="5" w:tplc="4009001B" w:tentative="1">
+      <w:start w:val="1"/>
+      <w:numFmt w:val="lowerRoman"/>
+      <w:lvlText w:val="%6."/>
+      <w:lvlJc w:val="right"/>
+      <w:pPr>
+        <w:ind w:left="4320" w:hanging="180"/>
+      </w:pPr>
+    </w:lvl>
+    <w:lvl w:ilvl="6" w:tplc="4009000F" w:tentative="1">
+      <w:start w:val="1"/>
+      <w:numFmt w:val="decimal"/>
+      <w:lvlText w:val="%7."/>
+      <w:lvlJc w:val="left"/>
+      <w:pPr>
+        <w:ind w:left="5040" w:hanging="360"/>
+      </w:pPr>
+    </w:lvl>
+    <w:lvl w:ilvl="7" w:tplc="40090019" w:tentative="1">
+      <w:start w:val="1"/>
+      <w:numFmt w:val="lowerLetter"/>
+      <w:lvlText w:val="%8."/>
+      <w:lvlJc w:val="left"/>
+      <w:pPr>
+        <w:ind w:left="5760" w:hanging="360"/>
+      </w:pPr>
+    </w:lvl>
+    <w:lvl w:ilvl="8" w:tplc="4009001B" w:tentative="1">
+      <w:start w:val="1"/>
+      <w:numFmt w:val="lowerRoman"/>
+      <w:lvlText w:val="%9."/>
+      <w:lvlJc w:val="right"/>
+      <w:pPr>
+        <w:ind w:left="6480" w:hanging="180"/>
+      </w:pPr>
+    </w:lvl>
+  </w:abstractNum>
+  <w:abstractNum w:abstractNumId="2" w15:restartNumberingAfterBreak="0">
+    <w:nsid w:val="3D051BBA"/>
+    <w:multiLevelType w:val="hybridMultilevel"/>
+    <w:tmpl w:val="676640B6"/>
+    <w:lvl w:ilvl="0" w:tplc="4009000F">
+      <w:start w:val="1"/>
+      <w:numFmt w:val="decimal"/>
+      <w:lvlText w:val="%1."/>
+      <w:lvlJc w:val="left"/>
+      <w:pPr>
+        <w:ind w:left="720" w:hanging="360"/>
+      </w:pPr>
+      <w:rPr>
+        <w:rFonts w:hint="default"/>
+      </w:rPr>
+    </w:lvl>
+    <w:lvl w:ilvl="1" w:tplc="40090019" w:tentative="1">
+      <w:start w:val="1"/>
+      <w:numFmt w:val="lowerLetter"/>
+      <w:lvlText w:val="%2."/>
+      <w:lvlJc w:val="left"/>
+      <w:pPr>
+        <w:ind w:left="1440" w:hanging="360"/>
+      </w:pPr>
+    </w:lvl>
+    <w:lvl w:ilvl="2" w:tplc="4009001B" w:tentative="1">
+      <w:start w:val="1"/>
+      <w:numFmt w:val="lowerRoman"/>
+      <w:lvlText w:val="%3."/>
+      <w:lvlJc w:val="right"/>
+      <w:pPr>
+        <w:ind w:left="2160" w:hanging="180"/>
+      </w:pPr>
+    </w:lvl>
+    <w:lvl w:ilvl="3" w:tplc="4009000F" w:tentative="1">
+      <w:start w:val="1"/>
+      <w:numFmt w:val="decimal"/>
+      <w:lvlText w:val="%4."/>
+      <w:lvlJc w:val="left"/>
+      <w:pPr>
+        <w:ind w:left="2880" w:hanging="360"/>
+      </w:pPr>
+    </w:lvl>
+    <w:lvl w:ilvl="4" w:tplc="40090019" w:tentative="1">
+      <w:start w:val="1"/>
+      <w:numFmt w:val="lowerLetter"/>
+      <w:lvlText w:val="%5."/>
+      <w:lvlJc w:val="left"/>
+      <w:pPr>
+        <w:ind w:left="3600" w:hanging="360"/>
+      </w:pPr>
+    </w:lvl>
+    <w:lvl w:ilvl="5" w:tplc="4009001B" w:tentative="1">
+      <w:start w:val="1"/>
+      <w:numFmt w:val="lowerRoman"/>
+      <w:lvlText w:val="%6."/>
+      <w:lvlJc w:val="right"/>
+      <w:pPr>
+        <w:ind w:left="4320" w:hanging="180"/>
+      </w:pPr>
+    </w:lvl>
+    <w:lvl w:ilvl="6" w:tplc="4009000F" w:tentative="1">
+      <w:start w:val="1"/>
+      <w:numFmt w:val="decimal"/>
+      <w:lvlText w:val="%7."/>
+      <w:lvlJc w:val="left"/>
+      <w:pPr>
+        <w:ind w:left="5040" w:hanging="360"/>
+      </w:pPr>
+    </w:lvl>
+    <w:lvl w:ilvl="7" w:tplc="40090019" w:tentative="1">
+      <w:start w:val="1"/>
+      <w:numFmt w:val="lowerLetter"/>
+      <w:lvlText w:val="%8."/>
+      <w:lvlJc w:val="left"/>
+      <w:pPr>
+        <w:ind w:left="5760" w:hanging="360"/>
+      </w:pPr>
+    </w:lvl>
+    <w:lvl w:ilvl="8" w:tplc="4009001B" w:tentative="1">
+      <w:start w:val="1"/>
+      <w:numFmt w:val="lowerRoman"/>
+      <w:lvlText w:val="%9."/>
+      <w:lvlJc w:val="right"/>
+      <w:pPr>
+        <w:ind w:left="6480" w:hanging="180"/>
+      </w:pPr>
+    </w:lvl>
+  </w:abstractNum>
+  <w:abstractNum w:abstractNumId="3" w15:restartNumberingAfterBreak="0">
     <w:nsid w:val="43E3190F"/>
     <w:multiLevelType w:val="hybridMultilevel"/>
     <w:tmpl w:val="8F984BBA"/>
@@ -505,7 +954,7 @@
       </w:pPr>
     </w:lvl>
   </w:abstractNum>
-  <w:abstractNum w:abstractNumId="1" w15:restartNumberingAfterBreak="0">
+  <w:abstractNum w:abstractNumId="4" w15:restartNumberingAfterBreak="0">
     <w:nsid w:val="46EF11A4"/>
     <w:multiLevelType w:val="hybridMultilevel"/>
     <w:tmpl w:val="442A5860"/>
@@ -594,7 +1043,7 @@
       </w:pPr>
     </w:lvl>
   </w:abstractNum>
-  <w:abstractNum w:abstractNumId="2" w15:restartNumberingAfterBreak="0">
+  <w:abstractNum w:abstractNumId="5" w15:restartNumberingAfterBreak="0">
     <w:nsid w:val="4BFD7F92"/>
     <w:multiLevelType w:val="hybridMultilevel"/>
     <w:tmpl w:val="25581B3E"/>
@@ -683,7 +1132,7 @@
       </w:pPr>
     </w:lvl>
   </w:abstractNum>
-  <w:abstractNum w:abstractNumId="3" w15:restartNumberingAfterBreak="0">
+  <w:abstractNum w:abstractNumId="6" w15:restartNumberingAfterBreak="0">
     <w:nsid w:val="667311FD"/>
     <w:multiLevelType w:val="hybridMultilevel"/>
     <w:tmpl w:val="AA0E7A86"/>
@@ -772,7 +1221,96 @@
       </w:pPr>
     </w:lvl>
   </w:abstractNum>
-  <w:abstractNum w:abstractNumId="4" w15:restartNumberingAfterBreak="0">
+  <w:abstractNum w:abstractNumId="7" w15:restartNumberingAfterBreak="0">
+    <w:nsid w:val="6CAF4D8D"/>
+    <w:multiLevelType w:val="hybridMultilevel"/>
+    <w:tmpl w:val="9836E788"/>
+    <w:lvl w:ilvl="0" w:tplc="4009000F">
+      <w:start w:val="1"/>
+      <w:numFmt w:val="decimal"/>
+      <w:lvlText w:val="%1."/>
+      <w:lvlJc w:val="left"/>
+      <w:pPr>
+        <w:ind w:left="720" w:hanging="360"/>
+      </w:pPr>
+      <w:rPr>
+        <w:rFonts w:hint="default"/>
+      </w:rPr>
+    </w:lvl>
+    <w:lvl w:ilvl="1" w:tplc="40090019" w:tentative="1">
+      <w:start w:val="1"/>
+      <w:numFmt w:val="lowerLetter"/>
+      <w:lvlText w:val="%2."/>
+      <w:lvlJc w:val="left"/>
+      <w:pPr>
+        <w:ind w:left="1440" w:hanging="360"/>
+      </w:pPr>
+    </w:lvl>
+    <w:lvl w:ilvl="2" w:tplc="4009001B" w:tentative="1">
+      <w:start w:val="1"/>
+      <w:numFmt w:val="lowerRoman"/>
+      <w:lvlText w:val="%3."/>
+      <w:lvlJc w:val="right"/>
+      <w:pPr>
+        <w:ind w:left="2160" w:hanging="180"/>
+      </w:pPr>
+    </w:lvl>
+    <w:lvl w:ilvl="3" w:tplc="4009000F" w:tentative="1">
+      <w:start w:val="1"/>
+      <w:numFmt w:val="decimal"/>
+      <w:lvlText w:val="%4."/>
+      <w:lvlJc w:val="left"/>
+      <w:pPr>
+        <w:ind w:left="2880" w:hanging="360"/>
+      </w:pPr>
+    </w:lvl>
+    <w:lvl w:ilvl="4" w:tplc="40090019" w:tentative="1">
+      <w:start w:val="1"/>
+      <w:numFmt w:val="lowerLetter"/>
+      <w:lvlText w:val="%5."/>
+      <w:lvlJc w:val="left"/>
+      <w:pPr>
+        <w:ind w:left="3600" w:hanging="360"/>
+      </w:pPr>
+    </w:lvl>
+    <w:lvl w:ilvl="5" w:tplc="4009001B" w:tentative="1">
+      <w:start w:val="1"/>
+      <w:numFmt w:val="lowerRoman"/>
+      <w:lvlText w:val="%6."/>
+      <w:lvlJc w:val="right"/>
+      <w:pPr>
+        <w:ind w:left="4320" w:hanging="180"/>
+      </w:pPr>
+    </w:lvl>
+    <w:lvl w:ilvl="6" w:tplc="4009000F" w:tentative="1">
+      <w:start w:val="1"/>
+      <w:numFmt w:val="decimal"/>
+      <w:lvlText w:val="%7."/>
+      <w:lvlJc w:val="left"/>
+      <w:pPr>
+        <w:ind w:left="5040" w:hanging="360"/>
+      </w:pPr>
+    </w:lvl>
+    <w:lvl w:ilvl="7" w:tplc="40090019" w:tentative="1">
+      <w:start w:val="1"/>
+      <w:numFmt w:val="lowerLetter"/>
+      <w:lvlText w:val="%8."/>
+      <w:lvlJc w:val="left"/>
+      <w:pPr>
+        <w:ind w:left="5760" w:hanging="360"/>
+      </w:pPr>
+    </w:lvl>
+    <w:lvl w:ilvl="8" w:tplc="4009001B" w:tentative="1">
+      <w:start w:val="1"/>
+      <w:numFmt w:val="lowerRoman"/>
+      <w:lvlText w:val="%9."/>
+      <w:lvlJc w:val="right"/>
+      <w:pPr>
+        <w:ind w:left="6480" w:hanging="180"/>
+      </w:pPr>
+    </w:lvl>
+  </w:abstractNum>
+  <w:abstractNum w:abstractNumId="8" w15:restartNumberingAfterBreak="0">
     <w:nsid w:val="70257DC3"/>
     <w:multiLevelType w:val="hybridMultilevel"/>
     <w:tmpl w:val="4600C42A"/>
@@ -862,19 +1400,31 @@
     </w:lvl>
   </w:abstractNum>
   <w:num w:numId="1">
+    <w:abstractNumId w:val="6"/>
+  </w:num>
+  <w:num w:numId="2">
+    <w:abstractNumId w:val="4"/>
+  </w:num>
+  <w:num w:numId="3">
     <w:abstractNumId w:val="3"/>
   </w:num>
-  <w:num w:numId="2">
-    <w:abstractNumId w:val="1"/>
+  <w:num w:numId="4">
+    <w:abstractNumId w:val="8"/>
   </w:num>
-  <w:num w:numId="3">
+  <w:num w:numId="5">
+    <w:abstractNumId w:val="5"/>
+  </w:num>
+  <w:num w:numId="6">
+    <w:abstractNumId w:val="7"/>
+  </w:num>
+  <w:num w:numId="7">
+    <w:abstractNumId w:val="2"/>
+  </w:num>
+  <w:num w:numId="8">
     <w:abstractNumId w:val="0"/>
   </w:num>
-  <w:num w:numId="4">
-    <w:abstractNumId w:val="4"/>
-  </w:num>
-  <w:num w:numId="5">
-    <w:abstractNumId w:val="2"/>
+  <w:num w:numId="9">
+    <w:abstractNumId w:val="1"/>
   </w:num>
 </w:numbering>
 </file>

</xml_diff>